<commit_message>
update MCD / MLD
</commit_message>
<xml_diff>
--- a/assets/project_brief/cahier_des_charges_Gabriel_DS.docx
+++ b/assets/project_brief/cahier_des_charges_Gabriel_DS.docx
@@ -10138,6 +10138,52 @@
       <w:r>
         <w:t xml:space="preserve"> Modèle conceptuel des données :</w:t>
       </w:r>
+      <w:r>
+        <w:rPr>
+          <w:noProof/>
+        </w:rPr>
+        <w:drawing>
+          <wp:inline distT="0" distB="0" distL="0" distR="0" wp14:anchorId="48880860" wp14:editId="5E7D6CF8">
+            <wp:extent cx="4199658" cy="1982709"/>
+            <wp:effectExtent l="0" t="0" r="4445" b="0"/>
+            <wp:docPr id="25" name="Image 25"/>
+            <wp:cNvGraphicFramePr>
+              <a:graphicFrameLocks xmlns:a="http://schemas.openxmlformats.org/drawingml/2006/main" noChangeAspect="1"/>
+            </wp:cNvGraphicFramePr>
+            <a:graphic xmlns:a="http://schemas.openxmlformats.org/drawingml/2006/main">
+              <a:graphicData uri="http://schemas.openxmlformats.org/drawingml/2006/picture">
+                <pic:pic xmlns:pic="http://schemas.openxmlformats.org/drawingml/2006/picture">
+                  <pic:nvPicPr>
+                    <pic:cNvPr id="25" name="MCD.png"/>
+                    <pic:cNvPicPr/>
+                  </pic:nvPicPr>
+                  <pic:blipFill>
+                    <a:blip r:embed="rId31" cstate="print">
+                      <a:extLst>
+                        <a:ext uri="{28A0092B-C50C-407E-A947-70E740481C1C}">
+                          <a14:useLocalDpi xmlns:a14="http://schemas.microsoft.com/office/drawing/2010/main" val="0"/>
+                        </a:ext>
+                      </a:extLst>
+                    </a:blip>
+                    <a:stretch>
+                      <a:fillRect/>
+                    </a:stretch>
+                  </pic:blipFill>
+                  <pic:spPr>
+                    <a:xfrm>
+                      <a:off x="0" y="0"/>
+                      <a:ext cx="4239151" cy="2001354"/>
+                    </a:xfrm>
+                    <a:prstGeom prst="rect">
+                      <a:avLst/>
+                    </a:prstGeom>
+                  </pic:spPr>
+                </pic:pic>
+              </a:graphicData>
+            </a:graphic>
+          </wp:inline>
+        </w:drawing>
+      </w:r>
     </w:p>
     <w:p/>
     <w:p>
@@ -10147,6 +10193,52 @@
       <w:r>
         <w:t xml:space="preserve"> Modèle logique des données : </w:t>
       </w:r>
+      <w:r>
+        <w:rPr>
+          <w:noProof/>
+        </w:rPr>
+        <w:drawing>
+          <wp:inline distT="0" distB="0" distL="0" distR="0" wp14:anchorId="57B7F9FB" wp14:editId="4B6A0540">
+            <wp:extent cx="4318503" cy="2136878"/>
+            <wp:effectExtent l="0" t="0" r="0" b="0"/>
+            <wp:docPr id="26" name="Image 26"/>
+            <wp:cNvGraphicFramePr>
+              <a:graphicFrameLocks xmlns:a="http://schemas.openxmlformats.org/drawingml/2006/main" noChangeAspect="1"/>
+            </wp:cNvGraphicFramePr>
+            <a:graphic xmlns:a="http://schemas.openxmlformats.org/drawingml/2006/main">
+              <a:graphicData uri="http://schemas.openxmlformats.org/drawingml/2006/picture">
+                <pic:pic xmlns:pic="http://schemas.openxmlformats.org/drawingml/2006/picture">
+                  <pic:nvPicPr>
+                    <pic:cNvPr id="26" name="MLD.png"/>
+                    <pic:cNvPicPr/>
+                  </pic:nvPicPr>
+                  <pic:blipFill>
+                    <a:blip r:embed="rId32" cstate="print">
+                      <a:extLst>
+                        <a:ext uri="{28A0092B-C50C-407E-A947-70E740481C1C}">
+                          <a14:useLocalDpi xmlns:a14="http://schemas.microsoft.com/office/drawing/2010/main" val="0"/>
+                        </a:ext>
+                      </a:extLst>
+                    </a:blip>
+                    <a:stretch>
+                      <a:fillRect/>
+                    </a:stretch>
+                  </pic:blipFill>
+                  <pic:spPr>
+                    <a:xfrm>
+                      <a:off x="0" y="0"/>
+                      <a:ext cx="4335277" cy="2145178"/>
+                    </a:xfrm>
+                    <a:prstGeom prst="rect">
+                      <a:avLst/>
+                    </a:prstGeom>
+                  </pic:spPr>
+                </pic:pic>
+              </a:graphicData>
+            </a:graphic>
+          </wp:inline>
+        </w:drawing>
+      </w:r>
     </w:p>
     <w:p/>
     <w:p>
@@ -10154,6 +10246,7 @@
         <w:pStyle w:val="Titre5"/>
       </w:pPr>
       <w:r>
+        <w:lastRenderedPageBreak/>
         <w:t xml:space="preserve"> Diagrammes de cas d’utilisation : </w:t>
       </w:r>
     </w:p>
@@ -10186,7 +10279,7 @@
                     <pic:cNvPicPr/>
                   </pic:nvPicPr>
                   <pic:blipFill>
-                    <a:blip r:embed="rId31" cstate="print">
+                    <a:blip r:embed="rId33" cstate="print">
                       <a:extLst>
                         <a:ext uri="{28A0092B-C50C-407E-A947-70E740481C1C}">
                           <a14:useLocalDpi xmlns:a14="http://schemas.microsoft.com/office/drawing/2010/main" val="0"/>
@@ -10223,7 +10316,6 @@
         <w:rPr>
           <w:noProof/>
         </w:rPr>
-        <w:lastRenderedPageBreak/>
         <w:t xml:space="preserve"> </w:t>
       </w:r>
       <w:r>
@@ -10246,7 +10338,7 @@
                     <pic:cNvPicPr/>
                   </pic:nvPicPr>
                   <pic:blipFill>
-                    <a:blip r:embed="rId32" cstate="print">
+                    <a:blip r:embed="rId34" cstate="print">
                       <a:extLst>
                         <a:ext uri="{28A0092B-C50C-407E-A947-70E740481C1C}">
                           <a14:useLocalDpi xmlns:a14="http://schemas.microsoft.com/office/drawing/2010/main" val="0"/>
@@ -10280,6 +10372,7 @@
     </w:p>
     <w:p>
       <w:r>
+        <w:lastRenderedPageBreak/>
         <w:t xml:space="preserve"> </w:t>
       </w:r>
       <w:r>
@@ -10302,7 +10395,7 @@
                     <pic:cNvPicPr/>
                   </pic:nvPicPr>
                   <pic:blipFill>
-                    <a:blip r:embed="rId33" cstate="print">
+                    <a:blip r:embed="rId35" cstate="print">
                       <a:extLst>
                         <a:ext uri="{28A0092B-C50C-407E-A947-70E740481C1C}">
                           <a14:useLocalDpi xmlns:a14="http://schemas.microsoft.com/office/drawing/2010/main" val="0"/>
@@ -10334,7 +10427,6 @@
         <w:pStyle w:val="Titre5"/>
       </w:pPr>
       <w:r>
-        <w:lastRenderedPageBreak/>
         <w:t xml:space="preserve"> Diagramme de classe :</w:t>
       </w:r>
     </w:p>
@@ -10362,7 +10454,7 @@
                     <pic:cNvPicPr/>
                   </pic:nvPicPr>
                   <pic:blipFill>
-                    <a:blip r:embed="rId34" cstate="print">
+                    <a:blip r:embed="rId36" cstate="print">
                       <a:extLst>
                         <a:ext uri="{28A0092B-C50C-407E-A947-70E740481C1C}">
                           <a14:useLocalDpi xmlns:a14="http://schemas.microsoft.com/office/drawing/2010/main" val="0"/>
@@ -10502,6 +10594,7 @@
           <w:color w:val="000033"/>
           <w:lang w:val="en-US"/>
         </w:rPr>
+        <w:lastRenderedPageBreak/>
         <w:t>#000033</w:t>
       </w:r>
       <w:r>
@@ -10778,7 +10871,6 @@
           <w:sz w:val="26"/>
           <w:szCs w:val="26"/>
         </w:rPr>
-        <w:lastRenderedPageBreak/>
         <w:t xml:space="preserve">Partie HTML / CSS / </w:t>
       </w:r>
       <w:proofErr w:type="spellStart"/>

</xml_diff>

<commit_message>
update chat, sign out page
</commit_message>
<xml_diff>
--- a/assets/project_brief/cahier_des_charges_Gabriel_DS.docx
+++ b/assets/project_brief/cahier_des_charges_Gabriel_DS.docx
@@ -4940,6 +4940,46 @@
           <w:szCs w:val="26"/>
         </w:rPr>
         <w:t>Possibilité d’attaqué n’importe quel autre joueur, peu importe leur niveau ?</w:t>
+      </w:r>
+    </w:p>
+    <w:p>
+      <w:pPr>
+        <w:pStyle w:val="Paragraphedeliste"/>
+        <w:numPr>
+          <w:ilvl w:val="0"/>
+          <w:numId w:val="22"/>
+        </w:numPr>
+        <w:rPr>
+          <w:sz w:val="26"/>
+          <w:szCs w:val="26"/>
+        </w:rPr>
+      </w:pPr>
+      <w:r>
+        <w:rPr>
+          <w:sz w:val="26"/>
+          <w:szCs w:val="26"/>
+        </w:rPr>
+        <w:t>Possibilité de supprimer le compte</w:t>
+      </w:r>
+    </w:p>
+    <w:p>
+      <w:pPr>
+        <w:pStyle w:val="Paragraphedeliste"/>
+        <w:numPr>
+          <w:ilvl w:val="0"/>
+          <w:numId w:val="22"/>
+        </w:numPr>
+        <w:rPr>
+          <w:sz w:val="26"/>
+          <w:szCs w:val="26"/>
+        </w:rPr>
+      </w:pPr>
+      <w:r>
+        <w:rPr>
+          <w:sz w:val="26"/>
+          <w:szCs w:val="26"/>
+        </w:rPr>
+        <w:t>Possibilité de changer les informations de l’utilisateur</w:t>
       </w:r>
     </w:p>
     <w:p>

</xml_diff>